<commit_message>
Anpassung der Dokumentation und Generierung eines UML-Klassendiagramms
</commit_message>
<xml_diff>
--- a/ProjektDoku_OnlineUmfrage.docx
+++ b/ProjektDoku_OnlineUmfrage.docx
@@ -3912,8 +3912,6 @@
       <w:pPr>
         <w:ind w:firstLine="708"/>
       </w:pPr>
-      <w:bookmarkStart w:id="6" w:name="_GoBack"/>
-      <w:bookmarkEnd w:id="6"/>
     </w:p>
     <w:p>
       <w:pPr>
@@ -3964,11 +3962,11 @@
           <w:numId w:val="12"/>
         </w:numPr>
       </w:pPr>
-      <w:bookmarkStart w:id="7" w:name="_Toc387746521"/>
+      <w:bookmarkStart w:id="6" w:name="_Toc387746521"/>
       <w:r>
         <w:t>Pflichtenheft</w:t>
       </w:r>
-      <w:bookmarkEnd w:id="7"/>
+      <w:bookmarkEnd w:id="6"/>
     </w:p>
     <w:p>
       <w:pPr>
@@ -3983,11 +3981,82 @@
           <w:numId w:val="12"/>
         </w:numPr>
       </w:pPr>
-      <w:bookmarkStart w:id="8" w:name="_Toc387746522"/>
+      <w:bookmarkStart w:id="7" w:name="_Toc387746522"/>
       <w:r>
         <w:t>Leistungen</w:t>
       </w:r>
-      <w:bookmarkEnd w:id="8"/>
+      <w:bookmarkEnd w:id="7"/>
+    </w:p>
+    <w:p/>
+    <w:p>
+      <w:r>
+        <w:t xml:space="preserve">Es wird die </w:t>
+      </w:r>
+      <w:r>
+        <w:t>Erstellung und Implementierung eines Online-Umfrage Systems zur Ermittlung der Kundenzufriedenheit</w:t>
+      </w:r>
+      <w:r>
+        <w:t xml:space="preserve"> vereinbart</w:t>
+      </w:r>
+      <w:r>
+        <w:t xml:space="preserve">. </w:t>
+      </w:r>
+      <w:r>
+        <w:t>Der Programmcode soll in Java implementiert werden und auf einem „</w:t>
+      </w:r>
+      <w:proofErr w:type="spellStart"/>
+      <w:r>
+        <w:t>Tomcat</w:t>
+      </w:r>
+      <w:proofErr w:type="spellEnd"/>
+      <w:r>
+        <w:t xml:space="preserve"> 7“ Applikationsserver lauffähig sein. Der Applikationsserver ist nicht im Lieferumfang enthalten.</w:t>
+      </w:r>
+    </w:p>
+    <w:p>
+      <w:r>
+        <w:t xml:space="preserve">Zum Lieferumfang </w:t>
+      </w:r>
+      <w:proofErr w:type="gramStart"/>
+      <w:r>
+        <w:t>gehört</w:t>
+      </w:r>
+      <w:proofErr w:type="gramEnd"/>
+      <w:r>
+        <w:t xml:space="preserve"> ebenso der </w:t>
+      </w:r>
+      <w:r>
+        <w:t>Entwurf und</w:t>
+      </w:r>
+      <w:r>
+        <w:t xml:space="preserve"> die</w:t>
+      </w:r>
+      <w:r>
+        <w:t xml:space="preserve"> Implementierung eines passenden Datenbankmodells</w:t>
+      </w:r>
+      <w:r>
+        <w:t>, welches über eine SQL-Import Datei ausgeliefert werden soll. Als Datenbanksystem soll MySQL verwendet werden.</w:t>
+      </w:r>
+    </w:p>
+    <w:p>
+      <w:r>
+        <w:t>Außerdem wird eine z</w:t>
+      </w:r>
+      <w:r>
+        <w:t>weistündige Einweisung in das System bei</w:t>
+      </w:r>
+      <w:r>
+        <w:t xml:space="preserve"> der Projekt-</w:t>
+      </w:r>
+      <w:r>
+        <w:t>Übergabe</w:t>
+      </w:r>
+      <w:r>
+        <w:t xml:space="preserve"> vereinbart</w:t>
+      </w:r>
+      <w:r>
+        <w:t>.</w:t>
+      </w:r>
     </w:p>
     <w:p>
       <w:pPr>
@@ -4002,11 +4071,35 @@
           <w:numId w:val="12"/>
         </w:numPr>
       </w:pPr>
-      <w:bookmarkStart w:id="9" w:name="_Toc387746523"/>
+      <w:bookmarkStart w:id="8" w:name="_Toc387746523"/>
       <w:r>
         <w:t>Wunschleistungen</w:t>
       </w:r>
-      <w:bookmarkEnd w:id="9"/>
+      <w:bookmarkEnd w:id="8"/>
+    </w:p>
+    <w:p/>
+    <w:p>
+      <w:r>
+        <w:t>Es soll möglich sein für jede Umfrage fünf individuelle Fragen festzulegen.</w:t>
+      </w:r>
+    </w:p>
+    <w:p>
+      <w:r>
+        <w:t>Umfrageergebnisse sollen visuell aufbereitet und dargestellt werden.</w:t>
+      </w:r>
+    </w:p>
+    <w:p>
+      <w:r>
+        <w:t xml:space="preserve">Die Web-Oberflächen sollen im Corporate Identity der </w:t>
+      </w:r>
+      <w:proofErr w:type="spellStart"/>
+      <w:r>
+        <w:t>HardSys</w:t>
+      </w:r>
+      <w:proofErr w:type="spellEnd"/>
+      <w:r>
+        <w:t xml:space="preserve"> GmbH integriert werden.</w:t>
+      </w:r>
     </w:p>
     <w:p>
       <w:pPr>
@@ -4021,17 +4114,57 @@
           <w:numId w:val="12"/>
         </w:numPr>
       </w:pPr>
-      <w:bookmarkStart w:id="10" w:name="_Toc387746524"/>
+      <w:bookmarkStart w:id="9" w:name="_Toc387746524"/>
       <w:r>
         <w:t>Anforderungen an das System</w:t>
       </w:r>
-      <w:bookmarkEnd w:id="10"/>
-    </w:p>
-    <w:p>
-      <w:pPr>
-        <w:ind w:firstLine="708"/>
-      </w:pPr>
-    </w:p>
+      <w:bookmarkEnd w:id="9"/>
+    </w:p>
+    <w:p/>
+    <w:p>
+      <w:r>
+        <w:t>Das System muss bis zum 06.06.2014 fertiggestellt, ausgeliefert und benutzbar sein.</w:t>
+      </w:r>
+    </w:p>
+    <w:p>
+      <w:r>
+        <w:lastRenderedPageBreak/>
+        <w:t>Die Steuerung der Umfrage geschieht über eine Web-Oberfläche.</w:t>
+      </w:r>
+    </w:p>
+    <w:p>
+      <w:r>
+        <w:t>Es m</w:t>
+      </w:r>
+      <w:r>
+        <w:t>üssen automatisiert E-Mails</w:t>
+      </w:r>
+      <w:r>
+        <w:t xml:space="preserve"> an den Kundenstamm</w:t>
+      </w:r>
+      <w:r>
+        <w:t xml:space="preserve"> verschickt werden,</w:t>
+      </w:r>
+      <w:r>
+        <w:t xml:space="preserve"> basierend auf einer bestehenden Stammdatenbank.</w:t>
+      </w:r>
+    </w:p>
+    <w:p>
+      <w:r>
+        <w:t>Die eigentliche Umfrage basiert auf einem Fragenkatalog mit fünf Fragen.</w:t>
+      </w:r>
+    </w:p>
+    <w:p>
+      <w:r>
+        <w:t>Die Ergebnisse einer Umfrage sollen auf einer Web-Oberfläche übersichtlich ausgegeben werden.</w:t>
+      </w:r>
+    </w:p>
+    <w:p>
+      <w:r>
+        <w:t>Die Web-Oberflächen des Steuerungs- und Auswertungsbereichs sollen zugangsbeschränkt und vor unbefugten Zugriff gesichert sein.</w:t>
+      </w:r>
+    </w:p>
+    <w:p/>
     <w:p>
       <w:pPr>
         <w:pStyle w:val="berschrift2"/>
@@ -4040,11 +4173,11 @@
           <w:numId w:val="12"/>
         </w:numPr>
       </w:pPr>
-      <w:bookmarkStart w:id="11" w:name="_Toc387746525"/>
+      <w:bookmarkStart w:id="10" w:name="_Toc387746525"/>
       <w:r>
         <w:t>Projektbudget</w:t>
       </w:r>
-      <w:bookmarkEnd w:id="11"/>
+      <w:bookmarkEnd w:id="10"/>
     </w:p>
     <w:p>
       <w:pPr>
@@ -4052,95 +4185,11 @@
       </w:pPr>
     </w:p>
     <w:p>
-      <w:pPr>
-        <w:ind w:firstLine="708"/>
-      </w:pPr>
-    </w:p>
-    <w:p>
-      <w:pPr>
-        <w:ind w:firstLine="708"/>
-      </w:pPr>
-    </w:p>
-    <w:p>
-      <w:pPr>
-        <w:ind w:firstLine="708"/>
-      </w:pPr>
-    </w:p>
-    <w:p>
-      <w:pPr>
-        <w:ind w:firstLine="708"/>
-      </w:pPr>
-    </w:p>
-    <w:p>
-      <w:pPr>
-        <w:ind w:firstLine="708"/>
-      </w:pPr>
-    </w:p>
-    <w:p>
-      <w:pPr>
-        <w:ind w:firstLine="708"/>
-      </w:pPr>
-    </w:p>
-    <w:p>
-      <w:pPr>
-        <w:ind w:firstLine="708"/>
-      </w:pPr>
-    </w:p>
-    <w:p>
-      <w:pPr>
-        <w:ind w:firstLine="708"/>
-      </w:pPr>
-    </w:p>
-    <w:p>
-      <w:pPr>
-        <w:ind w:firstLine="708"/>
-      </w:pPr>
-    </w:p>
-    <w:p>
-      <w:pPr>
-        <w:ind w:firstLine="708"/>
-      </w:pPr>
-    </w:p>
-    <w:p>
-      <w:pPr>
-        <w:ind w:firstLine="708"/>
-      </w:pPr>
-    </w:p>
-    <w:p>
-      <w:pPr>
-        <w:ind w:firstLine="708"/>
-      </w:pPr>
-    </w:p>
-    <w:p>
-      <w:pPr>
-        <w:ind w:firstLine="708"/>
-      </w:pPr>
-    </w:p>
-    <w:p>
-      <w:pPr>
-        <w:ind w:firstLine="708"/>
-      </w:pPr>
-    </w:p>
-    <w:p>
-      <w:pPr>
-        <w:ind w:firstLine="708"/>
-      </w:pPr>
-    </w:p>
-    <w:p>
-      <w:pPr>
-        <w:ind w:firstLine="708"/>
-      </w:pPr>
-    </w:p>
-    <w:p>
-      <w:pPr>
-        <w:ind w:firstLine="708"/>
-      </w:pPr>
-    </w:p>
-    <w:p>
-      <w:pPr>
-        <w:ind w:firstLine="708"/>
-      </w:pPr>
-    </w:p>
+      <w:r>
+        <w:t>Die Gesamtkosten dürfen 1.000,00€ nicht übersteigen.</w:t>
+      </w:r>
+    </w:p>
+    <w:p/>
     <w:p>
       <w:pPr>
         <w:pStyle w:val="berschrift1"/>
@@ -4149,11 +4198,11 @@
           <w:numId w:val="12"/>
         </w:numPr>
       </w:pPr>
-      <w:bookmarkStart w:id="12" w:name="_Toc387746526"/>
+      <w:bookmarkStart w:id="11" w:name="_Toc387746526"/>
       <w:r>
         <w:t>Projektkonzeption</w:t>
       </w:r>
-      <w:bookmarkEnd w:id="12"/>
+      <w:bookmarkEnd w:id="11"/>
       <w:r>
         <w:br/>
       </w:r>
@@ -4166,11 +4215,11 @@
           <w:numId w:val="12"/>
         </w:numPr>
       </w:pPr>
-      <w:bookmarkStart w:id="13" w:name="_Toc387746527"/>
+      <w:bookmarkStart w:id="12" w:name="_Toc387746527"/>
       <w:r>
         <w:t>Vorgehensmodell</w:t>
       </w:r>
-      <w:bookmarkEnd w:id="13"/>
+      <w:bookmarkEnd w:id="12"/>
       <w:r>
         <w:br/>
       </w:r>
@@ -4318,11 +4367,11 @@
           <w:numId w:val="12"/>
         </w:numPr>
       </w:pPr>
-      <w:bookmarkStart w:id="14" w:name="_Toc387746528"/>
+      <w:bookmarkStart w:id="13" w:name="_Toc387746528"/>
       <w:r>
         <w:t>Zeitliche Projektplanung</w:t>
       </w:r>
-      <w:bookmarkEnd w:id="14"/>
+      <w:bookmarkEnd w:id="13"/>
     </w:p>
     <w:p>
       <w:r>
@@ -4376,6 +4425,15 @@
         </w:drawing>
       </w:r>
     </w:p>
+    <w:p/>
+    <w:p/>
+    <w:p/>
+    <w:p/>
+    <w:p/>
+    <w:p>
+      <w:bookmarkStart w:id="14" w:name="_GoBack"/>
+      <w:bookmarkEnd w:id="14"/>
+    </w:p>
     <w:p>
       <w:pPr>
         <w:pStyle w:val="berschrift2"/>
@@ -4386,24 +4444,76 @@
       </w:pPr>
       <w:bookmarkStart w:id="15" w:name="_Toc387746529"/>
       <w:r>
+        <w:lastRenderedPageBreak/>
         <w:t>Klassendiagramm</w:t>
       </w:r>
       <w:bookmarkEnd w:id="15"/>
     </w:p>
     <w:p/>
+    <w:p>
+      <w:r>
+        <w:rPr>
+          <w:noProof/>
+          <w:lang w:eastAsia="de-DE"/>
+        </w:rPr>
+        <w:drawing>
+          <wp:inline distT="0" distB="0" distL="0" distR="0" wp14:anchorId="43ED250F" wp14:editId="7BB39B4B">
+            <wp:extent cx="7901448" cy="5673304"/>
+            <wp:effectExtent l="9208" t="0" r="0" b="0"/>
+            <wp:docPr id="8" name="Grafik 8" descr="E:\Schule\Awe Friedrich\Projekt\OnlineUmfrage\src\main\java\llö.png"/>
+            <wp:cNvGraphicFramePr>
+              <a:graphicFrameLocks xmlns:a="http://schemas.openxmlformats.org/drawingml/2006/main" noChangeAspect="1"/>
+            </wp:cNvGraphicFramePr>
+            <a:graphic xmlns:a="http://schemas.openxmlformats.org/drawingml/2006/main">
+              <a:graphicData uri="http://schemas.openxmlformats.org/drawingml/2006/picture">
+                <pic:pic xmlns:pic="http://schemas.openxmlformats.org/drawingml/2006/picture">
+                  <pic:nvPicPr>
+                    <pic:cNvPr id="0" name="Picture 1" descr="E:\Schule\Awe Friedrich\Projekt\OnlineUmfrage\src\main\java\llö.png"/>
+                    <pic:cNvPicPr>
+                      <a:picLocks noChangeAspect="1" noChangeArrowheads="1"/>
+                    </pic:cNvPicPr>
+                  </pic:nvPicPr>
+                  <pic:blipFill>
+                    <a:blip r:embed="rId12">
+                      <a:extLst>
+                        <a:ext uri="{28A0092B-C50C-407E-A947-70E740481C1C}">
+                          <a14:useLocalDpi xmlns:a14="http://schemas.microsoft.com/office/drawing/2010/main" val="0"/>
+                        </a:ext>
+                      </a:extLst>
+                    </a:blip>
+                    <a:srcRect/>
+                    <a:stretch>
+                      <a:fillRect/>
+                    </a:stretch>
+                  </pic:blipFill>
+                  <pic:spPr bwMode="auto">
+                    <a:xfrm rot="16200000">
+                      <a:off x="0" y="0"/>
+                      <a:ext cx="7924834" cy="5690096"/>
+                    </a:xfrm>
+                    <a:prstGeom prst="rect">
+                      <a:avLst/>
+                    </a:prstGeom>
+                    <a:noFill/>
+                    <a:ln>
+                      <a:noFill/>
+                    </a:ln>
+                  </pic:spPr>
+                </pic:pic>
+              </a:graphicData>
+            </a:graphic>
+          </wp:inline>
+        </w:drawing>
+      </w:r>
+    </w:p>
     <w:p/>
-    <w:p/>
-    <w:p/>
-    <w:p/>
-    <w:p/>
-    <w:p/>
-    <w:p/>
     <w:p>
       <w:pPr>
         <w:pStyle w:val="berschrift2"/>
-        <w:ind w:left="360"/>
-      </w:pPr>
-      <w:r>
+        <w:ind w:left="708"/>
+      </w:pPr>
+      <w:r>
+        <w:lastRenderedPageBreak/>
         <w:br/>
       </w:r>
       <w:bookmarkStart w:id="16" w:name="_Toc387746530"/>
@@ -4452,7 +4562,7 @@
                     </pic:cNvPicPr>
                   </pic:nvPicPr>
                   <pic:blipFill>
-                    <a:blip r:embed="rId12">
+                    <a:blip r:embed="rId13">
                       <a:extLst>
                         <a:ext uri="{28A0092B-C50C-407E-A947-70E740481C1C}">
                           <a14:useLocalDpi xmlns:a14="http://schemas.microsoft.com/office/drawing/2010/main" val="0"/>
@@ -4514,8 +4624,37 @@
       <w:bookmarkEnd w:id="18"/>
     </w:p>
     <w:p/>
-    <w:p/>
-    <w:p/>
+    <w:p>
+      <w:r>
+        <w:t xml:space="preserve">Der Programmcode wird in der Programmiersprache Java implementiert. </w:t>
+      </w:r>
+      <w:r>
+        <w:t>Für die Persistenz wird eine MySQL-Datenbank entworfen und benutzt.</w:t>
+      </w:r>
+    </w:p>
+    <w:p>
+      <w:r>
+        <w:t>Die Java-Anwendung wird als WAR-Datei (Web Archive) ausgeliefert. Als Applikationsserver wird „</w:t>
+      </w:r>
+      <w:proofErr w:type="spellStart"/>
+      <w:r>
+        <w:t>Tomcat</w:t>
+      </w:r>
+      <w:proofErr w:type="spellEnd"/>
+      <w:r>
+        <w:t xml:space="preserve"> 7“ vereinbart. Es wird garantiert, dass die Anwendung auf einem solchen lauffähig ist. Es wird aber kein Applikationsserver ausgeliefert.</w:t>
+      </w:r>
+    </w:p>
+    <w:p>
+      <w:r>
+        <w:t xml:space="preserve">Die Datenbank wird als SQL-Import Datei übergeben. </w:t>
+      </w:r>
+    </w:p>
+    <w:p>
+      <w:r>
+        <w:t>Ein SMTP-Host zum Mailversand ist vorhanden und wird nicht ausgeliefert.</w:t>
+      </w:r>
+    </w:p>
     <w:p>
       <w:pPr>
         <w:pStyle w:val="berschrift1"/>
@@ -8455,7 +8594,7 @@
     </w:tbl>
     <w:p/>
     <w:sectPr>
-      <w:footerReference w:type="default" r:id="rId13"/>
+      <w:footerReference w:type="default" r:id="rId14"/>
       <w:pgSz w:w="11906" w:h="16838"/>
       <w:pgMar w:top="1417" w:right="1417" w:bottom="1134" w:left="1417" w:header="708" w:footer="708" w:gutter="0"/>
       <w:pgNumType w:start="0"/>
@@ -11173,11 +11312,11 @@
         </c:dLbls>
         <c:marker val="1"/>
         <c:smooth val="0"/>
-        <c:axId val="130960896"/>
-        <c:axId val="72174976"/>
+        <c:axId val="118338048"/>
+        <c:axId val="69564032"/>
       </c:lineChart>
       <c:catAx>
-        <c:axId val="130960896"/>
+        <c:axId val="118338048"/>
         <c:scaling>
           <c:orientation val="minMax"/>
         </c:scaling>
@@ -11186,7 +11325,7 @@
         <c:majorTickMark val="out"/>
         <c:minorTickMark val="none"/>
         <c:tickLblPos val="nextTo"/>
-        <c:crossAx val="72174976"/>
+        <c:crossAx val="69564032"/>
         <c:crosses val="autoZero"/>
         <c:auto val="1"/>
         <c:lblAlgn val="ctr"/>
@@ -11195,7 +11334,7 @@
         <c:noMultiLvlLbl val="0"/>
       </c:catAx>
       <c:valAx>
-        <c:axId val="72174976"/>
+        <c:axId val="69564032"/>
         <c:scaling>
           <c:orientation val="minMax"/>
         </c:scaling>
@@ -11206,7 +11345,7 @@
         <c:majorTickMark val="out"/>
         <c:minorTickMark val="none"/>
         <c:tickLblPos val="nextTo"/>
-        <c:crossAx val="130960896"/>
+        <c:crossAx val="118338048"/>
         <c:crosses val="autoZero"/>
         <c:crossBetween val="between"/>
       </c:valAx>
@@ -11515,7 +11654,7 @@
 </file>
 
 <file path=customXml/itemProps1.xml><?xml version="1.0" encoding="utf-8"?>
-<ds:datastoreItem xmlns:ds="http://schemas.openxmlformats.org/officeDocument/2006/customXml" ds:itemID="{C8766740-1917-4780-8B4F-6C260E421947}">
+<ds:datastoreItem xmlns:ds="http://schemas.openxmlformats.org/officeDocument/2006/customXml" ds:itemID="{02ED9768-C320-4CA5-9FBC-C644116BF04F}">
   <ds:schemaRefs>
     <ds:schemaRef ds:uri="http://schemas.openxmlformats.org/officeDocument/2006/bibliography"/>
   </ds:schemaRefs>

</xml_diff>